<commit_message>
Mudando conteudo da pagina .ControlTec para a Home
</commit_message>
<xml_diff>
--- a/Documentação/User stories/US.docx
+++ b/Documentação/User stories/US.docx
@@ -553,6 +553,51 @@
           <w:sz w:val="32"/>
           <w:szCs w:val="32"/>
         </w:rPr>
+        <w:t xml:space="preserve">US13 – </w:t>
+      </w:r>
+      <w:r>
+        <w:rPr>
+          <w:sz w:val="32"/>
+          <w:szCs w:val="32"/>
+        </w:rPr>
+        <w:t>Eu como Técnico de Informática, quero um sistema que me mostre um mapa de calor d</w:t>
+      </w:r>
+      <w:r>
+        <w:rPr>
+          <w:sz w:val="32"/>
+          <w:szCs w:val="32"/>
+        </w:rPr>
+        <w:t>e todos os</w:t>
+      </w:r>
+      <w:r>
+        <w:rPr>
+          <w:sz w:val="32"/>
+          <w:szCs w:val="32"/>
+        </w:rPr>
+        <w:t xml:space="preserve"> componentes, para que eu tenha controle da temperatura</w:t>
+      </w:r>
+      <w:r>
+        <w:rPr>
+          <w:sz w:val="32"/>
+          <w:szCs w:val="32"/>
+        </w:rPr>
+        <w:t xml:space="preserve"> do computador.</w:t>
+      </w:r>
+    </w:p>
+    <w:p>
+      <w:pPr>
+        <w:rPr>
+          <w:sz w:val="32"/>
+          <w:szCs w:val="32"/>
+        </w:rPr>
+      </w:pPr>
+      <w:r>
+        <w:rPr>
+          <w:b/>
+          <w:bCs/>
+          <w:sz w:val="32"/>
+          <w:szCs w:val="32"/>
+        </w:rPr>
         <w:t>US1</w:t>
       </w:r>
       <w:r>
@@ -562,7 +607,7 @@
           <w:sz w:val="32"/>
           <w:szCs w:val="32"/>
         </w:rPr>
-        <w:t>3</w:t>
+        <w:t>4</w:t>
       </w:r>
       <w:r>
         <w:rPr>
@@ -587,78 +632,6 @@
           <w:sz w:val="32"/>
           <w:szCs w:val="32"/>
         </w:rPr>
-        <w:t>Eu como Técnico de Informática, quero um sistema que me mostre um mapa de calor d</w:t>
-      </w:r>
-      <w:r>
-        <w:rPr>
-          <w:sz w:val="32"/>
-          <w:szCs w:val="32"/>
-        </w:rPr>
-        <w:t>e todos os</w:t>
-      </w:r>
-      <w:r>
-        <w:rPr>
-          <w:sz w:val="32"/>
-          <w:szCs w:val="32"/>
-        </w:rPr>
-        <w:t xml:space="preserve"> componentes, para que eu tenha controle da temperatura</w:t>
-      </w:r>
-      <w:r>
-        <w:rPr>
-          <w:sz w:val="32"/>
-          <w:szCs w:val="32"/>
-        </w:rPr>
-        <w:t xml:space="preserve"> do computador.</w:t>
-      </w:r>
-    </w:p>
-    <w:p>
-      <w:pPr>
-        <w:rPr>
-          <w:sz w:val="32"/>
-          <w:szCs w:val="32"/>
-        </w:rPr>
-      </w:pPr>
-      <w:r>
-        <w:rPr>
-          <w:b/>
-          <w:bCs/>
-          <w:sz w:val="32"/>
-          <w:szCs w:val="32"/>
-        </w:rPr>
-        <w:t>US1</w:t>
-      </w:r>
-      <w:r>
-        <w:rPr>
-          <w:b/>
-          <w:bCs/>
-          <w:sz w:val="32"/>
-          <w:szCs w:val="32"/>
-        </w:rPr>
-        <w:t>4</w:t>
-      </w:r>
-      <w:r>
-        <w:rPr>
-          <w:b/>
-          <w:bCs/>
-          <w:sz w:val="32"/>
-          <w:szCs w:val="32"/>
-        </w:rPr>
-        <w:t xml:space="preserve"> –</w:t>
-      </w:r>
-      <w:r>
-        <w:rPr>
-          <w:b/>
-          <w:bCs/>
-          <w:sz w:val="32"/>
-          <w:szCs w:val="32"/>
-        </w:rPr>
-        <w:t xml:space="preserve"> </w:t>
-      </w:r>
-      <w:r>
-        <w:rPr>
-          <w:sz w:val="32"/>
-          <w:szCs w:val="32"/>
-        </w:rPr>
         <w:t>Eu como Diretora Escolar, quero que tenha</w:t>
       </w:r>
       <w:r>
@@ -711,32 +684,28 @@
           <w:sz w:val="32"/>
           <w:szCs w:val="32"/>
         </w:rPr>
-        <w:t>US1</w:t>
-      </w:r>
-      <w:r>
-        <w:rPr>
-          <w:b/>
-          <w:bCs/>
-          <w:sz w:val="32"/>
-          <w:szCs w:val="32"/>
-        </w:rPr>
-        <w:t>5</w:t>
-      </w:r>
-      <w:r>
-        <w:rPr>
-          <w:b/>
-          <w:bCs/>
-          <w:sz w:val="32"/>
-          <w:szCs w:val="32"/>
-        </w:rPr>
-        <w:t xml:space="preserve"> – </w:t>
-      </w:r>
-      <w:r>
-        <w:rPr>
-          <w:sz w:val="32"/>
-          <w:szCs w:val="32"/>
-        </w:rPr>
-        <w:t>Eu como Diretora Escolar, quero ter a possiblidade de entrar em contato com a empresa, para podermos discutir sobre planos fora do pacote e alinharmos ideias.</w:t>
+        <w:t xml:space="preserve">US15 – </w:t>
+      </w:r>
+      <w:r>
+        <w:rPr>
+          <w:sz w:val="32"/>
+          <w:szCs w:val="32"/>
+        </w:rPr>
+        <w:t>Eu como Diretora Escolar, quero ter a possiblidade de entrar em contato com a empresa, para podermos discutir sobre planos fora do pacote e alinhar</w:t>
+      </w:r>
+      <w:r>
+        <w:rPr>
+          <w:sz w:val="32"/>
+          <w:szCs w:val="32"/>
+        </w:rPr>
+        <w:t>-</w:t>
+      </w:r>
+      <w:r>
+        <w:rPr>
+          <w:sz w:val="32"/>
+          <w:szCs w:val="32"/>
+        </w:rPr>
+        <w:t>mos ideias.</w:t>
       </w:r>
       <w:r>
         <w:rPr>

</xml_diff>